<commit_message>
updated slides for sync1
</commit_message>
<xml_diff>
--- a/07 Thread Synchronization 1/Thread Synchronization - Exercises.docx
+++ b/07 Thread Synchronization 1/Thread Synchronization - Exercises.docx
@@ -1,6 +1,6 @@
 
 <file path=word/document.xml><?xml version="1.0" encoding="utf-8"?>
-<w:document xmlns:wpc="http://schemas.microsoft.com/office/word/2010/wordprocessingCanvas" xmlns:cx="http://schemas.microsoft.com/office/drawing/2014/chartex" xmlns:cx1="http://schemas.microsoft.com/office/drawing/2015/9/8/chartex" xmlns:mc="http://schemas.openxmlformats.org/markup-compatibility/2006" xmlns:o="urn:schemas-microsoft-com:office:office" xmlns:r="http://schemas.openxmlformats.org/officeDocument/2006/relationships" xmlns:m="http://schemas.openxmlformats.org/officeDocument/2006/math" xmlns:v="urn:schemas-microsoft-com:vml" xmlns:wp14="http://schemas.microsoft.com/office/word/2010/wordprocessingDrawing" xmlns:wp="http://schemas.openxmlformats.org/drawingml/2006/wordprocessingDrawing" xmlns:w10="urn:schemas-microsoft-com:office:word" xmlns:w="http://schemas.openxmlformats.org/wordprocessingml/2006/main" xmlns:w14="http://schemas.microsoft.com/office/word/2010/wordml" xmlns:w15="http://schemas.microsoft.com/office/word/2012/wordml" xmlns:w16se="http://schemas.microsoft.com/office/word/2015/wordml/symex" xmlns:wpg="http://schemas.microsoft.com/office/word/2010/wordprocessingGroup" xmlns:wpi="http://schemas.microsoft.com/office/word/2010/wordprocessingInk" xmlns:wne="http://schemas.microsoft.com/office/word/2006/wordml" xmlns:wps="http://schemas.microsoft.com/office/word/2010/wordprocessingShape" mc:Ignorable="w14 w15 w16se wp14">
+<w:document xmlns:wpc="http://schemas.microsoft.com/office/word/2010/wordprocessingCanvas" xmlns:cx="http://schemas.microsoft.com/office/drawing/2014/chartex" xmlns:cx1="http://schemas.microsoft.com/office/drawing/2015/9/8/chartex" xmlns:cx2="http://schemas.microsoft.com/office/drawing/2015/10/21/chartex" xmlns:cx3="http://schemas.microsoft.com/office/drawing/2016/5/9/chartex" xmlns:cx4="http://schemas.microsoft.com/office/drawing/2016/5/10/chartex" xmlns:cx5="http://schemas.microsoft.com/office/drawing/2016/5/11/chartex" xmlns:cx6="http://schemas.microsoft.com/office/drawing/2016/5/12/chartex" xmlns:cx7="http://schemas.microsoft.com/office/drawing/2016/5/13/chartex" xmlns:cx8="http://schemas.microsoft.com/office/drawing/2016/5/14/chartex" xmlns:mc="http://schemas.openxmlformats.org/markup-compatibility/2006" xmlns:aink="http://schemas.microsoft.com/office/drawing/2016/ink" xmlns:am3d="http://schemas.microsoft.com/office/drawing/2017/model3d" xmlns:o="urn:schemas-microsoft-com:office:office" xmlns:oel="http://schemas.microsoft.com/office/2019/extlst" xmlns:r="http://schemas.openxmlformats.org/officeDocument/2006/relationships" xmlns:m="http://schemas.openxmlformats.org/officeDocument/2006/math" xmlns:v="urn:schemas-microsoft-com:vml" xmlns:wp14="http://schemas.microsoft.com/office/word/2010/wordprocessingDrawing" xmlns:wp="http://schemas.openxmlformats.org/drawingml/2006/wordprocessingDrawing" xmlns:w10="urn:schemas-microsoft-com:office:word" xmlns:w="http://schemas.openxmlformats.org/wordprocessingml/2006/main" xmlns:w14="http://schemas.microsoft.com/office/word/2010/wordml" xmlns:w15="http://schemas.microsoft.com/office/word/2012/wordml" xmlns:w16cex="http://schemas.microsoft.com/office/word/2018/wordml/cex" xmlns:w16cid="http://schemas.microsoft.com/office/word/2016/wordml/cid" xmlns:w16="http://schemas.microsoft.com/office/word/2018/wordml" xmlns:w16du="http://schemas.microsoft.com/office/word/2023/wordml/word16du" xmlns:w16sdtdh="http://schemas.microsoft.com/office/word/2020/wordml/sdtdatahash" xmlns:w16se="http://schemas.microsoft.com/office/word/2015/wordml/symex" xmlns:wpg="http://schemas.microsoft.com/office/word/2010/wordprocessingGroup" xmlns:wpi="http://schemas.microsoft.com/office/word/2010/wordprocessingInk" xmlns:wne="http://schemas.microsoft.com/office/word/2006/wordml" xmlns:wps="http://schemas.microsoft.com/office/word/2010/wordprocessingShape" mc:Ignorable="w14 w15 w16se w16cid w16 w16cex w16sdtdh w16du wp14">
   <w:body>
     <w:p>
       <w:pPr>
@@ -195,7 +195,7 @@
         <w:rPr>
           <w:lang w:val="en-US"/>
         </w:rPr>
-        <w:t>all be very simple, with just a private</w:t>
+        <w:t>all be very simple, with a private</w:t>
       </w:r>
       <w:r>
         <w:rPr>
@@ -214,379 +214,449 @@
         <w:rPr>
           <w:lang w:val="en-US"/>
         </w:rPr>
-        <w:t xml:space="preserve"> member </w:t>
+        <w:t xml:space="preserve"> member variable and get/set methods</w:t>
+      </w:r>
+      <w:r>
+        <w:rPr>
+          <w:lang w:val="en-US"/>
+        </w:rPr>
+        <w:t xml:space="preserve">, so you can read the </w:t>
+      </w:r>
+      <w:r>
+        <w:rPr>
+          <w:lang w:val="en-US"/>
+        </w:rPr>
+        <w:t>_</w:t>
+      </w:r>
+      <w:r>
+        <w:rPr>
+          <w:lang w:val="en-US"/>
+        </w:rPr>
+        <w:t>count value and set a new value</w:t>
+      </w:r>
+      <w:r>
+        <w:rPr>
+          <w:lang w:val="en-US"/>
+        </w:rPr>
+        <w:t xml:space="preserve"> to _count</w:t>
+      </w:r>
+      <w:r>
+        <w:rPr>
+          <w:lang w:val="en-US"/>
+        </w:rPr>
+        <w:t>.</w:t>
+      </w:r>
+    </w:p>
+    <w:p>
+      <w:pPr>
+        <w:rPr>
+          <w:lang w:val="en-US"/>
+        </w:rPr>
+      </w:pPr>
+      <w:r>
+        <w:rPr>
+          <w:lang w:val="en-US"/>
+        </w:rPr>
+        <w:t xml:space="preserve">Create a </w:t>
+      </w:r>
+      <w:r>
+        <w:rPr>
+          <w:i/>
+          <w:lang w:val="en-US"/>
+        </w:rPr>
+        <w:t>Counter</w:t>
+      </w:r>
+      <w:r>
+        <w:rPr>
+          <w:lang w:val="en-US"/>
+        </w:rPr>
+        <w:t xml:space="preserve"> class, with a </w:t>
+      </w:r>
+      <w:proofErr w:type="spellStart"/>
+      <w:r>
+        <w:rPr>
+          <w:i/>
+          <w:lang w:val="en-US"/>
+        </w:rPr>
+        <w:t>StartCounting</w:t>
+      </w:r>
+      <w:proofErr w:type="spellEnd"/>
+      <w:r>
+        <w:rPr>
+          <w:lang w:val="en-US"/>
+        </w:rPr>
+        <w:t xml:space="preserve"> method, </w:t>
+      </w:r>
+      <w:r>
+        <w:rPr>
+          <w:lang w:val="en-US"/>
+        </w:rPr>
+        <w:t>that</w:t>
+      </w:r>
+      <w:r>
+        <w:rPr>
+          <w:lang w:val="en-US"/>
+        </w:rPr>
+        <w:t xml:space="preserve"> loops a given number of times and increments the </w:t>
+      </w:r>
+      <w:proofErr w:type="spellStart"/>
+      <w:r>
+        <w:rPr>
+          <w:i/>
+          <w:lang w:val="en-US"/>
+        </w:rPr>
+        <w:t>TotalCount</w:t>
+      </w:r>
+      <w:proofErr w:type="spellEnd"/>
+      <w:r>
+        <w:rPr>
+          <w:lang w:val="en-US"/>
+        </w:rPr>
+        <w:t xml:space="preserve"> for each loop</w:t>
+      </w:r>
+      <w:r>
+        <w:rPr>
+          <w:lang w:val="en-US"/>
+        </w:rPr>
+        <w:t>.</w:t>
+      </w:r>
+    </w:p>
+    <w:p>
+      <w:pPr>
+        <w:rPr>
+          <w:lang w:val="en-US"/>
+        </w:rPr>
+      </w:pPr>
+      <w:r>
+        <w:rPr>
+          <w:lang w:val="en-US"/>
+        </w:rPr>
+        <w:t>Create two threads.</w:t>
+      </w:r>
+    </w:p>
+    <w:p>
+      <w:pPr>
+        <w:rPr>
+          <w:lang w:val="en-US"/>
+        </w:rPr>
+      </w:pPr>
+      <w:r>
+        <w:rPr>
+          <w:lang w:val="en-US"/>
+        </w:rPr>
+        <w:t>One thread shall</w:t>
+      </w:r>
+      <w:r>
+        <w:rPr>
+          <w:lang w:val="en-US"/>
+        </w:rPr>
+        <w:t xml:space="preserve"> run a </w:t>
+      </w:r>
+      <w:proofErr w:type="spellStart"/>
+      <w:r>
+        <w:rPr>
+          <w:i/>
+          <w:lang w:val="en-US"/>
+        </w:rPr>
+        <w:t>Counter</w:t>
+      </w:r>
+      <w:r>
+        <w:rPr>
+          <w:i/>
+          <w:lang w:val="en-US"/>
+        </w:rPr>
+        <w:t>.StartCounting</w:t>
+      </w:r>
+      <w:proofErr w:type="spellEnd"/>
+      <w:r>
+        <w:rPr>
+          <w:lang w:val="en-US"/>
+        </w:rPr>
+        <w:t>, which</w:t>
+      </w:r>
+      <w:r>
+        <w:rPr>
+          <w:lang w:val="en-US"/>
+        </w:rPr>
+        <w:t xml:space="preserve"> loop</w:t>
+      </w:r>
+      <w:r>
+        <w:rPr>
+          <w:lang w:val="en-US"/>
+        </w:rPr>
+        <w:t>s</w:t>
+      </w:r>
+      <w:r>
+        <w:rPr>
+          <w:lang w:val="en-US"/>
+        </w:rPr>
+        <w:t xml:space="preserve"> 2000</w:t>
+      </w:r>
+      <w:r>
+        <w:rPr>
+          <w:lang w:val="en-US"/>
+        </w:rPr>
+        <w:t>0</w:t>
+      </w:r>
+      <w:r>
+        <w:rPr>
+          <w:lang w:val="en-US"/>
+        </w:rPr>
+        <w:t>0 times</w:t>
+      </w:r>
+      <w:r>
+        <w:rPr>
+          <w:lang w:val="en-US"/>
+        </w:rPr>
+        <w:t>.</w:t>
+      </w:r>
+      <w:r>
+        <w:rPr>
+          <w:lang w:val="en-US"/>
+        </w:rPr>
+        <w:t xml:space="preserve"> </w:t>
+      </w:r>
+    </w:p>
+    <w:p>
+      <w:pPr>
+        <w:rPr>
+          <w:lang w:val="en-US"/>
+        </w:rPr>
+      </w:pPr>
+      <w:r>
+        <w:rPr>
+          <w:lang w:val="en-US"/>
+        </w:rPr>
+        <w:t xml:space="preserve">The other thread shall run a </w:t>
+      </w:r>
+      <w:proofErr w:type="spellStart"/>
+      <w:r>
+        <w:rPr>
+          <w:i/>
+          <w:lang w:val="en-US"/>
+        </w:rPr>
+        <w:t>Counter</w:t>
+      </w:r>
+      <w:r>
+        <w:rPr>
+          <w:i/>
+          <w:lang w:val="en-US"/>
+        </w:rPr>
+        <w:t>.StartCounting</w:t>
+      </w:r>
+      <w:proofErr w:type="spellEnd"/>
+      <w:r>
+        <w:rPr>
+          <w:lang w:val="en-US"/>
+        </w:rPr>
+        <w:t>, which loops 5</w:t>
+      </w:r>
+      <w:r>
+        <w:rPr>
+          <w:lang w:val="en-US"/>
+        </w:rPr>
+        <w:t>0</w:t>
+      </w:r>
+      <w:r>
+        <w:rPr>
+          <w:lang w:val="en-US"/>
+        </w:rPr>
+        <w:t xml:space="preserve">0000 times. </w:t>
+      </w:r>
+    </w:p>
+    <w:p>
+      <w:pPr>
+        <w:rPr>
+          <w:i/>
+          <w:lang w:val="en-US"/>
+        </w:rPr>
+      </w:pPr>
+      <w:r>
+        <w:rPr>
+          <w:i/>
+          <w:lang w:val="en-US"/>
+        </w:rPr>
+        <w:t>(</w:t>
       </w:r>
       <w:proofErr w:type="gramStart"/>
       <w:r>
         <w:rPr>
-          <w:lang w:val="en-US"/>
-        </w:rPr>
-        <w:t>variable and get/set methods</w:t>
-      </w:r>
-      <w:r>
-        <w:rPr>
-          <w:lang w:val="en-US"/>
-        </w:rPr>
-        <w:t>, so you can read the count value</w:t>
+          <w:i/>
+          <w:lang w:val="en-US"/>
+        </w:rPr>
+        <w:t>h</w:t>
+      </w:r>
+      <w:r>
+        <w:rPr>
+          <w:i/>
+          <w:lang w:val="en-US"/>
+        </w:rPr>
+        <w:t>int</w:t>
       </w:r>
       <w:proofErr w:type="gramEnd"/>
       <w:r>
         <w:rPr>
-          <w:lang w:val="en-US"/>
-        </w:rPr>
-        <w:t xml:space="preserve"> and set a new value.</w:t>
-      </w:r>
-    </w:p>
-    <w:p>
-      <w:pPr>
-        <w:rPr>
-          <w:lang w:val="en-US"/>
-        </w:rPr>
-      </w:pPr>
-      <w:r>
-        <w:rPr>
-          <w:lang w:val="en-US"/>
-        </w:rPr>
-        <w:t xml:space="preserve">Create a </w:t>
-      </w:r>
-      <w:r>
-        <w:rPr>
           <w:i/>
           <w:lang w:val="en-US"/>
         </w:rPr>
-        <w:t>Counter</w:t>
-      </w:r>
-      <w:r>
-        <w:rPr>
-          <w:lang w:val="en-US"/>
-        </w:rPr>
-        <w:t xml:space="preserve"> class, with a </w:t>
+        <w:t xml:space="preserve">: pass the number of times to loop as a parameter to the </w:t>
+      </w:r>
+      <w:r>
+        <w:rPr>
+          <w:i/>
+          <w:lang w:val="en-US"/>
+        </w:rPr>
+        <w:t>Counter. In the previous lesson, we saw 3 different ways to do that</w:t>
+      </w:r>
+      <w:r>
+        <w:rPr>
+          <w:i/>
+          <w:lang w:val="en-US"/>
+        </w:rPr>
+        <w:t>)</w:t>
+      </w:r>
+    </w:p>
+    <w:p>
+      <w:pPr>
+        <w:rPr>
+          <w:lang w:val="en-US"/>
+        </w:rPr>
+      </w:pPr>
+    </w:p>
+    <w:p>
+      <w:pPr>
+        <w:rPr>
+          <w:lang w:val="en-US"/>
+        </w:rPr>
+      </w:pPr>
+      <w:r>
+        <w:rPr>
+          <w:lang w:val="en-US"/>
+        </w:rPr>
+        <w:t>Output the total count, when both threads have finished counting.</w:t>
+      </w:r>
+    </w:p>
+    <w:p>
+      <w:pPr>
+        <w:rPr>
+          <w:i/>
+          <w:lang w:val="en-US"/>
+        </w:rPr>
+      </w:pPr>
+      <w:r>
+        <w:rPr>
+          <w:i/>
+          <w:lang w:val="en-US"/>
+        </w:rPr>
+        <w:t>(hint: remember that we talked about joining a thread?)</w:t>
+      </w:r>
+    </w:p>
+    <w:p>
+      <w:pPr>
+        <w:rPr>
+          <w:lang w:val="en-US"/>
+        </w:rPr>
+      </w:pPr>
+    </w:p>
+    <w:p>
+      <w:pPr>
+        <w:rPr>
+          <w:lang w:val="en-US"/>
+        </w:rPr>
+      </w:pPr>
+      <w:r>
+        <w:rPr>
+          <w:lang w:val="en-US"/>
+        </w:rPr>
+        <w:t>What do you expect the total count to be?</w:t>
+      </w:r>
+    </w:p>
+    <w:p>
+      <w:pPr>
+        <w:rPr>
+          <w:lang w:val="en-US"/>
+        </w:rPr>
+      </w:pPr>
+      <w:r>
+        <w:rPr>
+          <w:lang w:val="en-US"/>
+        </w:rPr>
+        <w:t>Run your program a couple of times and observe the output.</w:t>
+      </w:r>
+    </w:p>
+    <w:p>
+      <w:pPr>
+        <w:rPr>
+          <w:lang w:val="en-US"/>
+        </w:rPr>
+      </w:pPr>
+      <w:r>
+        <w:rPr>
+          <w:lang w:val="en-US"/>
+        </w:rPr>
+        <w:t>What is the actual count?</w:t>
+      </w:r>
+    </w:p>
+    <w:p>
+      <w:pPr>
+        <w:rPr>
+          <w:lang w:val="en-US"/>
+        </w:rPr>
+      </w:pPr>
+    </w:p>
+    <w:p>
+      <w:pPr>
+        <w:rPr>
+          <w:b/>
+          <w:lang w:val="en-US"/>
+        </w:rPr>
+      </w:pPr>
+      <w:r>
+        <w:rPr>
+          <w:b/>
+          <w:lang w:val="en-US"/>
+        </w:rPr>
+        <w:t>Exercise 2:</w:t>
+      </w:r>
+    </w:p>
+    <w:p>
+      <w:pPr>
+        <w:rPr>
+          <w:lang w:val="en-US"/>
+        </w:rPr>
+      </w:pPr>
+      <w:r>
+        <w:rPr>
+          <w:lang w:val="en-US"/>
+        </w:rPr>
+        <w:t>Consider: What is the shared resource?</w:t>
+      </w:r>
+    </w:p>
+    <w:p>
+      <w:pPr>
+        <w:rPr>
+          <w:lang w:val="en-US"/>
+        </w:rPr>
+      </w:pPr>
+      <w:r>
+        <w:rPr>
+          <w:lang w:val="en-US"/>
+        </w:rPr>
+        <w:t xml:space="preserve">Change the </w:t>
       </w:r>
       <w:proofErr w:type="spellStart"/>
       <w:r>
         <w:rPr>
-          <w:i/>
-          <w:lang w:val="en-US"/>
-        </w:rPr>
-        <w:t>StartCounting</w:t>
+          <w:lang w:val="en-US"/>
+        </w:rPr>
+        <w:t>TotalCount</w:t>
       </w:r>
       <w:proofErr w:type="spellEnd"/>
       <w:r>
         <w:rPr>
           <w:lang w:val="en-US"/>
         </w:rPr>
-        <w:t xml:space="preserve"> method, which loops a given number of times and increments the </w:t>
-      </w:r>
-      <w:proofErr w:type="spellStart"/>
-      <w:r>
-        <w:rPr>
-          <w:i/>
-          <w:lang w:val="en-US"/>
-        </w:rPr>
-        <w:t>TotalCount</w:t>
-      </w:r>
-      <w:proofErr w:type="spellEnd"/>
-      <w:r>
-        <w:rPr>
-          <w:lang w:val="en-US"/>
-        </w:rPr>
-        <w:t xml:space="preserve"> for each loop</w:t>
-      </w:r>
-      <w:r>
-        <w:rPr>
-          <w:lang w:val="en-US"/>
-        </w:rPr>
-        <w:t>.</w:t>
-      </w:r>
-    </w:p>
-    <w:p>
-      <w:pPr>
-        <w:rPr>
-          <w:lang w:val="en-US"/>
-        </w:rPr>
-      </w:pPr>
-      <w:r>
-        <w:rPr>
-          <w:lang w:val="en-US"/>
-        </w:rPr>
-        <w:t>Create two threads.</w:t>
-      </w:r>
-    </w:p>
-    <w:p>
-      <w:pPr>
-        <w:rPr>
-          <w:lang w:val="en-US"/>
-        </w:rPr>
-      </w:pPr>
-      <w:r>
-        <w:rPr>
-          <w:lang w:val="en-US"/>
-        </w:rPr>
-        <w:t>One thread shall</w:t>
-      </w:r>
-      <w:r>
-        <w:rPr>
-          <w:lang w:val="en-US"/>
-        </w:rPr>
-        <w:t xml:space="preserve"> run a </w:t>
-      </w:r>
-      <w:r>
-        <w:rPr>
-          <w:i/>
-          <w:lang w:val="en-US"/>
-        </w:rPr>
-        <w:t>Counter</w:t>
-      </w:r>
-      <w:r>
-        <w:rPr>
-          <w:lang w:val="en-US"/>
-        </w:rPr>
-        <w:t>, which</w:t>
-      </w:r>
-      <w:r>
-        <w:rPr>
-          <w:lang w:val="en-US"/>
-        </w:rPr>
-        <w:t xml:space="preserve"> loop</w:t>
-      </w:r>
-      <w:r>
-        <w:rPr>
-          <w:lang w:val="en-US"/>
-        </w:rPr>
-        <w:t>s</w:t>
-      </w:r>
-      <w:r>
-        <w:rPr>
-          <w:lang w:val="en-US"/>
-        </w:rPr>
-        <w:t xml:space="preserve"> 2000</w:t>
-      </w:r>
-      <w:r>
-        <w:rPr>
-          <w:lang w:val="en-US"/>
-        </w:rPr>
-        <w:t>0</w:t>
-      </w:r>
-      <w:r>
-        <w:rPr>
-          <w:lang w:val="en-US"/>
-        </w:rPr>
-        <w:t>0 times</w:t>
-      </w:r>
-      <w:r>
-        <w:rPr>
-          <w:lang w:val="en-US"/>
-        </w:rPr>
-        <w:t>.</w:t>
-      </w:r>
-      <w:r>
-        <w:rPr>
-          <w:lang w:val="en-US"/>
-        </w:rPr>
-        <w:t xml:space="preserve"> </w:t>
-      </w:r>
-    </w:p>
-    <w:p>
-      <w:pPr>
-        <w:rPr>
-          <w:lang w:val="en-US"/>
-        </w:rPr>
-      </w:pPr>
-      <w:r>
-        <w:rPr>
-          <w:lang w:val="en-US"/>
-        </w:rPr>
-        <w:t xml:space="preserve">The other thread shall run a </w:t>
-      </w:r>
-      <w:r>
-        <w:rPr>
-          <w:i/>
-          <w:lang w:val="en-US"/>
-        </w:rPr>
-        <w:t>Counter</w:t>
-      </w:r>
-      <w:r>
-        <w:rPr>
-          <w:lang w:val="en-US"/>
-        </w:rPr>
-        <w:t>, which loops 5</w:t>
-      </w:r>
-      <w:r>
-        <w:rPr>
-          <w:lang w:val="en-US"/>
-        </w:rPr>
-        <w:t>0</w:t>
-      </w:r>
-      <w:r>
-        <w:rPr>
-          <w:lang w:val="en-US"/>
-        </w:rPr>
-        <w:t xml:space="preserve">0000 times. </w:t>
-      </w:r>
-    </w:p>
-    <w:p>
-      <w:pPr>
-        <w:rPr>
-          <w:i/>
-          <w:lang w:val="en-US"/>
-        </w:rPr>
-      </w:pPr>
-      <w:r>
-        <w:rPr>
-          <w:i/>
-          <w:lang w:val="en-US"/>
-        </w:rPr>
-        <w:t>(</w:t>
-      </w:r>
-      <w:proofErr w:type="gramStart"/>
-      <w:r>
-        <w:rPr>
-          <w:i/>
-          <w:lang w:val="en-US"/>
-        </w:rPr>
-        <w:t>h</w:t>
-      </w:r>
-      <w:r>
-        <w:rPr>
-          <w:i/>
-          <w:lang w:val="en-US"/>
-        </w:rPr>
-        <w:t>int</w:t>
-      </w:r>
-      <w:proofErr w:type="gramEnd"/>
-      <w:r>
-        <w:rPr>
-          <w:i/>
-          <w:lang w:val="en-US"/>
-        </w:rPr>
-        <w:t xml:space="preserve">: pass the number of times to loop as a parameter to the </w:t>
-      </w:r>
-      <w:r>
-        <w:rPr>
-          <w:i/>
-          <w:lang w:val="en-US"/>
-        </w:rPr>
-        <w:t xml:space="preserve">Counter. In the previous lesson, we saw </w:t>
-      </w:r>
-      <w:proofErr w:type="gramStart"/>
-      <w:r>
-        <w:rPr>
-          <w:i/>
-          <w:lang w:val="en-US"/>
-        </w:rPr>
-        <w:t>3</w:t>
-      </w:r>
-      <w:proofErr w:type="gramEnd"/>
-      <w:r>
-        <w:rPr>
-          <w:i/>
-          <w:lang w:val="en-US"/>
-        </w:rPr>
-        <w:t xml:space="preserve"> different ways to do that</w:t>
-      </w:r>
-      <w:r>
-        <w:rPr>
-          <w:i/>
-          <w:lang w:val="en-US"/>
-        </w:rPr>
-        <w:t>)</w:t>
-      </w:r>
-    </w:p>
-    <w:p>
-      <w:pPr>
-        <w:rPr>
-          <w:lang w:val="en-US"/>
-        </w:rPr>
-      </w:pPr>
-    </w:p>
-    <w:p>
-      <w:pPr>
-        <w:rPr>
-          <w:lang w:val="en-US"/>
-        </w:rPr>
-      </w:pPr>
-      <w:r>
-        <w:rPr>
-          <w:lang w:val="en-US"/>
-        </w:rPr>
-        <w:t>Output the total count, when both threads have finished counting.</w:t>
-      </w:r>
-    </w:p>
-    <w:p>
-      <w:pPr>
-        <w:rPr>
-          <w:i/>
-          <w:lang w:val="en-US"/>
-        </w:rPr>
-      </w:pPr>
-      <w:r>
-        <w:rPr>
-          <w:i/>
-          <w:lang w:val="en-US"/>
-        </w:rPr>
-        <w:t>(</w:t>
-      </w:r>
-      <w:proofErr w:type="gramStart"/>
-      <w:r>
-        <w:rPr>
-          <w:i/>
-          <w:lang w:val="en-US"/>
-        </w:rPr>
-        <w:t>hint</w:t>
-      </w:r>
-      <w:proofErr w:type="gramEnd"/>
-      <w:r>
-        <w:rPr>
-          <w:i/>
-          <w:lang w:val="en-US"/>
-        </w:rPr>
-        <w:t>: remember that we talked about joining a thread?)</w:t>
-      </w:r>
-    </w:p>
-    <w:p>
-      <w:pPr>
-        <w:rPr>
-          <w:lang w:val="en-US"/>
-        </w:rPr>
-      </w:pPr>
-    </w:p>
-    <w:p>
-      <w:pPr>
-        <w:rPr>
-          <w:lang w:val="en-US"/>
-        </w:rPr>
-      </w:pPr>
-      <w:r>
-        <w:rPr>
-          <w:lang w:val="en-US"/>
-        </w:rPr>
-        <w:t>What do you expect the total count to be?</w:t>
-      </w:r>
-    </w:p>
-    <w:p>
-      <w:pPr>
-        <w:rPr>
-          <w:lang w:val="en-US"/>
-        </w:rPr>
-      </w:pPr>
-      <w:r>
-        <w:rPr>
-          <w:lang w:val="en-US"/>
-        </w:rPr>
-        <w:t>Run your program a couple of times and observe the output.</w:t>
-      </w:r>
-    </w:p>
-    <w:p>
-      <w:pPr>
-        <w:rPr>
-          <w:lang w:val="en-US"/>
-        </w:rPr>
-      </w:pPr>
-      <w:r>
-        <w:rPr>
-          <w:lang w:val="en-US"/>
-        </w:rPr>
-        <w:t>What is the actual count?</w:t>
+        <w:t xml:space="preserve"> class implementation, so the total count becomes correct.</w:t>
       </w:r>
     </w:p>
     <w:p>
@@ -608,76 +678,6 @@
           <w:b/>
           <w:lang w:val="en-US"/>
         </w:rPr>
-        <w:t>Exercise 2:</w:t>
-      </w:r>
-    </w:p>
-    <w:p>
-      <w:pPr>
-        <w:rPr>
-          <w:lang w:val="en-US"/>
-        </w:rPr>
-      </w:pPr>
-      <w:proofErr w:type="gramStart"/>
-      <w:r>
-        <w:rPr>
-          <w:lang w:val="en-US"/>
-        </w:rPr>
-        <w:t>Consider:</w:t>
-      </w:r>
-      <w:proofErr w:type="gramEnd"/>
-      <w:r>
-        <w:rPr>
-          <w:lang w:val="en-US"/>
-        </w:rPr>
-        <w:t xml:space="preserve"> What is the shared resource?</w:t>
-      </w:r>
-    </w:p>
-    <w:p>
-      <w:pPr>
-        <w:rPr>
-          <w:lang w:val="en-US"/>
-        </w:rPr>
-      </w:pPr>
-      <w:r>
-        <w:rPr>
-          <w:lang w:val="en-US"/>
-        </w:rPr>
-        <w:t xml:space="preserve">Change the </w:t>
-      </w:r>
-      <w:proofErr w:type="spellStart"/>
-      <w:r>
-        <w:rPr>
-          <w:lang w:val="en-US"/>
-        </w:rPr>
-        <w:t>TotalCount</w:t>
-      </w:r>
-      <w:proofErr w:type="spellEnd"/>
-      <w:r>
-        <w:rPr>
-          <w:lang w:val="en-US"/>
-        </w:rPr>
-        <w:t xml:space="preserve"> class implementation, so the total count becomes correct.</w:t>
-      </w:r>
-    </w:p>
-    <w:p>
-      <w:pPr>
-        <w:rPr>
-          <w:lang w:val="en-US"/>
-        </w:rPr>
-      </w:pPr>
-    </w:p>
-    <w:p>
-      <w:pPr>
-        <w:rPr>
-          <w:b/>
-          <w:lang w:val="en-US"/>
-        </w:rPr>
-      </w:pPr>
-      <w:r>
-        <w:rPr>
-          <w:b/>
-          <w:lang w:val="en-US"/>
-        </w:rPr>
         <w:t>Exercise 3</w:t>
       </w:r>
     </w:p>
@@ -697,16 +697,8 @@
         <w:rPr>
           <w:lang w:val="en-US"/>
         </w:rPr>
-        <w:t xml:space="preserve"> </w:t>
-      </w:r>
-      <w:proofErr w:type="gramStart"/>
-      <w:r>
-        <w:rPr>
-          <w:lang w:val="en-US"/>
-        </w:rPr>
-        <w:t>3</w:t>
-      </w:r>
-      <w:proofErr w:type="gramEnd"/>
+        <w:t xml:space="preserve"> 3</w:t>
+      </w:r>
       <w:r>
         <w:rPr>
           <w:lang w:val="en-US"/>
@@ -882,7 +874,7 @@
           <w:i/>
           <w:lang w:val="en-US"/>
         </w:rPr>
-        <w:t>Try to design your application in a way, so you can use reuse as much code as possible for exercise 4.</w:t>
+        <w:t>Try to design your application in a way, so you can reuse as much code as possible for exercise 4.</w:t>
       </w:r>
     </w:p>
     <w:p>
@@ -936,21 +928,7 @@
         <w:rPr>
           <w:lang w:val="en-US"/>
         </w:rPr>
-        <w:t xml:space="preserve">A .zip file with </w:t>
-      </w:r>
-      <w:proofErr w:type="gramStart"/>
-      <w:r>
-        <w:rPr>
-          <w:lang w:val="en-US"/>
-        </w:rPr>
-        <w:t>3</w:t>
-      </w:r>
-      <w:proofErr w:type="gramEnd"/>
-      <w:r>
-        <w:rPr>
-          <w:lang w:val="en-US"/>
-        </w:rPr>
-        <w:t xml:space="preserve"> files containing card tuples are provided on Blackboard. </w:t>
+        <w:t xml:space="preserve">A .zip file with 3 files containing card tuples are provided on Blackboard. </w:t>
       </w:r>
     </w:p>
     <w:p>
@@ -1021,21 +999,13 @@
         <w:rPr>
           <w:lang w:val="en-US"/>
         </w:rPr>
-        <w:t>WPF</w:t>
-      </w:r>
-      <w:r>
-        <w:rPr>
-          <w:lang w:val="en-US"/>
-        </w:rPr>
-        <w:t xml:space="preserve"> application</w:t>
-      </w:r>
-      <w:bookmarkStart w:id="0" w:name="_GoBack"/>
-      <w:bookmarkEnd w:id="0"/>
-      <w:r>
-        <w:rPr>
-          <w:lang w:val="en-US"/>
-        </w:rPr>
-        <w:t>, using</w:t>
+        <w:t>MAUI</w:t>
+      </w:r>
+      <w:r>
+        <w:rPr>
+          <w:lang w:val="en-US"/>
+        </w:rPr>
+        <w:t xml:space="preserve"> application, using</w:t>
       </w:r>
       <w:r>
         <w:rPr>
@@ -1142,7 +1112,7 @@
           <w:lang w:eastAsia="da-DK"/>
         </w:rPr>
         <w:drawing>
-          <wp:inline distT="0" distB="0" distL="0" distR="0" wp14:anchorId="3FF5EAC7" wp14:editId="583C9A46">
+          <wp:inline distT="0" distB="0" distL="0" distR="0" wp14:anchorId="2DF4538E" wp14:editId="113637DE">
             <wp:extent cx="2438400" cy="1552575"/>
             <wp:effectExtent l="0" t="0" r="0" b="9525"/>
             <wp:docPr id="3" name="Picture 3"/>
@@ -1342,16 +1312,8 @@
         <w:rPr>
           <w:lang w:val="en-US"/>
         </w:rPr>
-        <w:t xml:space="preserve">to exercise </w:t>
-      </w:r>
-      <w:proofErr w:type="gramStart"/>
-      <w:r>
-        <w:rPr>
-          <w:lang w:val="en-US"/>
-        </w:rPr>
-        <w:t>3</w:t>
-      </w:r>
-      <w:proofErr w:type="gramEnd"/>
+        <w:t>to exercise 3</w:t>
+      </w:r>
       <w:r>
         <w:rPr>
           <w:lang w:val="en-US"/>
@@ -1406,21 +1368,7 @@
         <w:rPr>
           <w:lang w:val="en-US"/>
         </w:rPr>
-        <w:t>(</w:t>
-      </w:r>
-      <w:proofErr w:type="gramStart"/>
-      <w:r>
-        <w:rPr>
-          <w:lang w:val="en-US"/>
-        </w:rPr>
-        <w:t>hint</w:t>
-      </w:r>
-      <w:proofErr w:type="gramEnd"/>
-      <w:r>
-        <w:rPr>
-          <w:lang w:val="en-US"/>
-        </w:rPr>
-        <w:t>: can you minimize locking?)</w:t>
+        <w:t>(hint: can you minimize locking?)</w:t>
       </w:r>
     </w:p>
     <w:p>
@@ -1730,238 +1678,174 @@
           <w:lang w:val="en-US"/>
         </w:rPr>
       </w:pPr>
+      <w:r>
+        <w:rPr>
+          <w:lang w:val="en-US"/>
+        </w:rPr>
+        <w:t>And all the old people have either bought your program or are using Linux.</w:t>
+      </w:r>
+    </w:p>
+    <w:p>
+      <w:pPr>
+        <w:rPr>
+          <w:lang w:val="en-US"/>
+        </w:rPr>
+      </w:pPr>
+    </w:p>
+    <w:p>
+      <w:pPr>
+        <w:rPr>
+          <w:i/>
+          <w:lang w:val="en-US"/>
+        </w:rPr>
+      </w:pPr>
+      <w:r>
+        <w:rPr>
+          <w:i/>
+          <w:lang w:val="en-US"/>
+        </w:rPr>
+        <w:t>So…</w:t>
+      </w:r>
+    </w:p>
+    <w:p>
+      <w:pPr>
+        <w:rPr>
+          <w:lang w:val="en-US"/>
+        </w:rPr>
+      </w:pPr>
+      <w:r>
+        <w:rPr>
+          <w:lang w:val="en-US"/>
+        </w:rPr>
+        <w:t xml:space="preserve">Your mission, </w:t>
+      </w:r>
+      <w:r>
+        <w:rPr>
+          <w:i/>
+          <w:lang w:val="en-US"/>
+        </w:rPr>
+        <w:t>should you choose to accept it</w:t>
+      </w:r>
+      <w:r>
+        <w:rPr>
+          <w:lang w:val="en-US"/>
+        </w:rPr>
+        <w:t xml:space="preserve">, is to create a </w:t>
+      </w:r>
+      <w:r>
+        <w:rPr>
+          <w:lang w:val="en-US"/>
+        </w:rPr>
+        <w:t>WPF</w:t>
+      </w:r>
+      <w:r>
+        <w:rPr>
+          <w:lang w:val="en-US"/>
+        </w:rPr>
+        <w:t xml:space="preserve"> chat program.</w:t>
+      </w:r>
+    </w:p>
+    <w:p>
+      <w:pPr>
+        <w:rPr>
+          <w:lang w:val="en-US"/>
+        </w:rPr>
+      </w:pPr>
+      <w:r>
+        <w:rPr>
+          <w:lang w:val="en-US"/>
+        </w:rPr>
+        <w:t xml:space="preserve">When your program starts, it shall connect to a chat program on one of your fellow </w:t>
+      </w:r>
       <w:proofErr w:type="gramStart"/>
       <w:r>
         <w:rPr>
           <w:lang w:val="en-US"/>
         </w:rPr>
-        <w:t>And</w:t>
+        <w:t>students</w:t>
       </w:r>
       <w:proofErr w:type="gramEnd"/>
       <w:r>
         <w:rPr>
           <w:lang w:val="en-US"/>
         </w:rPr>
-        <w:t xml:space="preserve"> all the old people have either bought your program or are using Linux.</w:t>
-      </w:r>
-    </w:p>
-    <w:p>
-      <w:pPr>
-        <w:rPr>
-          <w:lang w:val="en-US"/>
-        </w:rPr>
-      </w:pPr>
-    </w:p>
-    <w:p>
-      <w:pPr>
+        <w:t xml:space="preserve"> computers.</w:t>
+      </w:r>
+    </w:p>
+    <w:p>
+      <w:pPr>
+        <w:rPr>
+          <w:lang w:val="en-US"/>
+        </w:rPr>
+      </w:pPr>
+      <w:r>
+        <w:rPr>
+          <w:lang w:val="en-US"/>
+        </w:rPr>
+        <w:t>The text you enter shall be sent to the other computer and displayed in a nice chat window.</w:t>
+      </w:r>
+    </w:p>
+    <w:p>
+      <w:pPr>
+        <w:rPr>
+          <w:lang w:val="en-US"/>
+        </w:rPr>
+      </w:pPr>
+      <w:r>
+        <w:rPr>
+          <w:lang w:val="en-US"/>
+        </w:rPr>
+        <w:t>Likewise, text entered on the other computer shall be sent to your computer and displayed in a nice chat window.</w:t>
+      </w:r>
+    </w:p>
+    <w:p>
+      <w:pPr>
+        <w:rPr>
+          <w:lang w:val="en-US"/>
+        </w:rPr>
+      </w:pPr>
+    </w:p>
+    <w:p>
+      <w:pPr>
+        <w:rPr>
+          <w:lang w:val="en-US"/>
+        </w:rPr>
+      </w:pPr>
+      <w:r>
+        <w:rPr>
+          <w:lang w:val="en-US"/>
+        </w:rPr>
+        <w:t xml:space="preserve">Hint: You will probably still need a </w:t>
+      </w:r>
+      <w:proofErr w:type="spellStart"/>
+      <w:r>
         <w:rPr>
           <w:i/>
           <w:lang w:val="en-US"/>
         </w:rPr>
-      </w:pPr>
+        <w:t>TCPListener</w:t>
+      </w:r>
+      <w:proofErr w:type="spellEnd"/>
+      <w:r>
+        <w:rPr>
+          <w:lang w:val="en-US"/>
+        </w:rPr>
+        <w:t xml:space="preserve"> and </w:t>
+      </w:r>
+      <w:proofErr w:type="spellStart"/>
       <w:r>
         <w:rPr>
           <w:i/>
           <w:lang w:val="en-US"/>
         </w:rPr>
-        <w:t>So…</w:t>
-      </w:r>
-    </w:p>
-    <w:p>
-      <w:pPr>
-        <w:rPr>
-          <w:lang w:val="en-US"/>
-        </w:rPr>
-      </w:pPr>
-      <w:r>
-        <w:rPr>
-          <w:lang w:val="en-US"/>
-        </w:rPr>
-        <w:t xml:space="preserve">Your mission, </w:t>
-      </w:r>
-      <w:r>
-        <w:rPr>
-          <w:i/>
-          <w:lang w:val="en-US"/>
-        </w:rPr>
-        <w:t>should you choose to accept it</w:t>
-      </w:r>
-      <w:r>
-        <w:rPr>
-          <w:lang w:val="en-US"/>
-        </w:rPr>
-        <w:t xml:space="preserve">, is to create a </w:t>
-      </w:r>
-      <w:r>
-        <w:rPr>
-          <w:lang w:val="en-US"/>
-        </w:rPr>
-        <w:t>WPF</w:t>
-      </w:r>
-      <w:r>
-        <w:rPr>
-          <w:lang w:val="en-US"/>
-        </w:rPr>
-        <w:t xml:space="preserve"> chat program.</w:t>
-      </w:r>
-    </w:p>
-    <w:p>
-      <w:pPr>
-        <w:rPr>
-          <w:lang w:val="en-US"/>
-        </w:rPr>
-      </w:pPr>
-      <w:r>
-        <w:rPr>
-          <w:lang w:val="en-US"/>
-        </w:rPr>
-        <w:t xml:space="preserve">When your program starts, it shall connect to a chat program on one of your fellow </w:t>
-      </w:r>
-      <w:proofErr w:type="gramStart"/>
-      <w:r>
-        <w:rPr>
-          <w:lang w:val="en-US"/>
-        </w:rPr>
-        <w:t>students</w:t>
-      </w:r>
-      <w:proofErr w:type="gramEnd"/>
-      <w:r>
-        <w:rPr>
-          <w:lang w:val="en-US"/>
-        </w:rPr>
-        <w:t xml:space="preserve"> computers.</w:t>
-      </w:r>
-    </w:p>
-    <w:p>
-      <w:pPr>
-        <w:rPr>
-          <w:lang w:val="en-US"/>
-        </w:rPr>
-      </w:pPr>
-      <w:r>
-        <w:rPr>
-          <w:lang w:val="en-US"/>
-        </w:rPr>
-        <w:t xml:space="preserve">The text you enter </w:t>
-      </w:r>
-      <w:proofErr w:type="gramStart"/>
-      <w:r>
-        <w:rPr>
-          <w:lang w:val="en-US"/>
-        </w:rPr>
-        <w:t>shall be sent to the other computer and displayed in a nice chat window</w:t>
-      </w:r>
-      <w:proofErr w:type="gramEnd"/>
-      <w:r>
-        <w:rPr>
-          <w:lang w:val="en-US"/>
-        </w:rPr>
-        <w:t>.</w:t>
-      </w:r>
-    </w:p>
-    <w:p>
-      <w:pPr>
-        <w:rPr>
-          <w:lang w:val="en-US"/>
-        </w:rPr>
-      </w:pPr>
-      <w:r>
-        <w:rPr>
-          <w:lang w:val="en-US"/>
-        </w:rPr>
-        <w:t xml:space="preserve">Likewise, text entered on the other computer </w:t>
-      </w:r>
-      <w:proofErr w:type="gramStart"/>
-      <w:r>
-        <w:rPr>
-          <w:lang w:val="en-US"/>
-        </w:rPr>
-        <w:t>shall be sent to your computer and displayed in a nice chat window</w:t>
-      </w:r>
-      <w:proofErr w:type="gramEnd"/>
-      <w:r>
-        <w:rPr>
-          <w:lang w:val="en-US"/>
-        </w:rPr>
-        <w:t>.</w:t>
-      </w:r>
-    </w:p>
-    <w:p>
-      <w:pPr>
-        <w:rPr>
-          <w:lang w:val="en-US"/>
-        </w:rPr>
-      </w:pPr>
-    </w:p>
-    <w:p>
-      <w:pPr>
-        <w:rPr>
-          <w:lang w:val="en-US"/>
-        </w:rPr>
-      </w:pPr>
-      <w:r>
-        <w:rPr>
-          <w:lang w:val="en-US"/>
-        </w:rPr>
-        <w:t xml:space="preserve">Hint: You </w:t>
-      </w:r>
-      <w:proofErr w:type="gramStart"/>
-      <w:r>
-        <w:rPr>
-          <w:lang w:val="en-US"/>
-        </w:rPr>
-        <w:t>will probably still need</w:t>
-      </w:r>
-      <w:proofErr w:type="gramEnd"/>
-      <w:r>
-        <w:rPr>
-          <w:lang w:val="en-US"/>
-        </w:rPr>
-        <w:t xml:space="preserve"> a </w:t>
-      </w:r>
-      <w:proofErr w:type="spellStart"/>
-      <w:r>
-        <w:rPr>
-          <w:i/>
-          <w:lang w:val="en-US"/>
-        </w:rPr>
-        <w:t>TCPListener</w:t>
+        <w:t>TCPClient</w:t>
       </w:r>
       <w:proofErr w:type="spellEnd"/>
       <w:r>
         <w:rPr>
           <w:lang w:val="en-US"/>
         </w:rPr>
-        <w:t xml:space="preserve"> and </w:t>
-      </w:r>
-      <w:proofErr w:type="spellStart"/>
-      <w:r>
-        <w:rPr>
-          <w:i/>
-          <w:lang w:val="en-US"/>
-        </w:rPr>
-        <w:t>TCPClient</w:t>
-      </w:r>
-      <w:proofErr w:type="spellEnd"/>
-      <w:r>
-        <w:rPr>
-          <w:lang w:val="en-US"/>
-        </w:rPr>
-        <w:t xml:space="preserve"> for your application. </w:t>
-      </w:r>
-      <w:proofErr w:type="gramStart"/>
-      <w:r>
-        <w:rPr>
-          <w:lang w:val="en-US"/>
-        </w:rPr>
-        <w:t>And</w:t>
-      </w:r>
-      <w:proofErr w:type="gramEnd"/>
-      <w:r>
-        <w:rPr>
-          <w:lang w:val="en-US"/>
-        </w:rPr>
-        <w:t xml:space="preserve"> multiple threads of course. </w:t>
+        <w:t xml:space="preserve"> for your application. And multiple threads of course. </w:t>
       </w:r>
     </w:p>
     <w:p>
@@ -1998,7 +1882,7 @@
 </file>
 
 <file path=word/endnotes.xml><?xml version="1.0" encoding="utf-8"?>
-<w:endnotes xmlns:wpc="http://schemas.microsoft.com/office/word/2010/wordprocessingCanvas" xmlns:cx="http://schemas.microsoft.com/office/drawing/2014/chartex" xmlns:cx1="http://schemas.microsoft.com/office/drawing/2015/9/8/chartex" xmlns:mc="http://schemas.openxmlformats.org/markup-compatibility/2006" xmlns:o="urn:schemas-microsoft-com:office:office" xmlns:r="http://schemas.openxmlformats.org/officeDocument/2006/relationships" xmlns:m="http://schemas.openxmlformats.org/officeDocument/2006/math" xmlns:v="urn:schemas-microsoft-com:vml" xmlns:wp14="http://schemas.microsoft.com/office/word/2010/wordprocessingDrawing" xmlns:wp="http://schemas.openxmlformats.org/drawingml/2006/wordprocessingDrawing" xmlns:w10="urn:schemas-microsoft-com:office:word" xmlns:w="http://schemas.openxmlformats.org/wordprocessingml/2006/main" xmlns:w14="http://schemas.microsoft.com/office/word/2010/wordml" xmlns:w15="http://schemas.microsoft.com/office/word/2012/wordml" xmlns:w16se="http://schemas.microsoft.com/office/word/2015/wordml/symex" xmlns:wpg="http://schemas.microsoft.com/office/word/2010/wordprocessingGroup" xmlns:wpi="http://schemas.microsoft.com/office/word/2010/wordprocessingInk" xmlns:wne="http://schemas.microsoft.com/office/word/2006/wordml" xmlns:wps="http://schemas.microsoft.com/office/word/2010/wordprocessingShape" mc:Ignorable="w14 w15 w16se wp14">
+<w:endnotes xmlns:wpc="http://schemas.microsoft.com/office/word/2010/wordprocessingCanvas" xmlns:cx="http://schemas.microsoft.com/office/drawing/2014/chartex" xmlns:cx1="http://schemas.microsoft.com/office/drawing/2015/9/8/chartex" xmlns:cx2="http://schemas.microsoft.com/office/drawing/2015/10/21/chartex" xmlns:cx3="http://schemas.microsoft.com/office/drawing/2016/5/9/chartex" xmlns:cx4="http://schemas.microsoft.com/office/drawing/2016/5/10/chartex" xmlns:cx5="http://schemas.microsoft.com/office/drawing/2016/5/11/chartex" xmlns:cx6="http://schemas.microsoft.com/office/drawing/2016/5/12/chartex" xmlns:cx7="http://schemas.microsoft.com/office/drawing/2016/5/13/chartex" xmlns:cx8="http://schemas.microsoft.com/office/drawing/2016/5/14/chartex" xmlns:mc="http://schemas.openxmlformats.org/markup-compatibility/2006" xmlns:aink="http://schemas.microsoft.com/office/drawing/2016/ink" xmlns:am3d="http://schemas.microsoft.com/office/drawing/2017/model3d" xmlns:o="urn:schemas-microsoft-com:office:office" xmlns:oel="http://schemas.microsoft.com/office/2019/extlst" xmlns:r="http://schemas.openxmlformats.org/officeDocument/2006/relationships" xmlns:m="http://schemas.openxmlformats.org/officeDocument/2006/math" xmlns:v="urn:schemas-microsoft-com:vml" xmlns:wp14="http://schemas.microsoft.com/office/word/2010/wordprocessingDrawing" xmlns:wp="http://schemas.openxmlformats.org/drawingml/2006/wordprocessingDrawing" xmlns:w10="urn:schemas-microsoft-com:office:word" xmlns:w="http://schemas.openxmlformats.org/wordprocessingml/2006/main" xmlns:w14="http://schemas.microsoft.com/office/word/2010/wordml" xmlns:w15="http://schemas.microsoft.com/office/word/2012/wordml" xmlns:w16cex="http://schemas.microsoft.com/office/word/2018/wordml/cex" xmlns:w16cid="http://schemas.microsoft.com/office/word/2016/wordml/cid" xmlns:w16="http://schemas.microsoft.com/office/word/2018/wordml" xmlns:w16du="http://schemas.microsoft.com/office/word/2023/wordml/word16du" xmlns:w16sdtdh="http://schemas.microsoft.com/office/word/2020/wordml/sdtdatahash" xmlns:w16se="http://schemas.microsoft.com/office/word/2015/wordml/symex" xmlns:wpg="http://schemas.microsoft.com/office/word/2010/wordprocessingGroup" xmlns:wpi="http://schemas.microsoft.com/office/word/2010/wordprocessingInk" xmlns:wne="http://schemas.microsoft.com/office/word/2006/wordml" xmlns:wps="http://schemas.microsoft.com/office/word/2010/wordprocessingShape" mc:Ignorable="w14 w15 w16se w16cid w16 w16cex w16sdtdh w16du wp14">
   <w:endnote w:type="separator" w:id="-1">
     <w:p>
       <w:r>
@@ -2017,7 +1901,7 @@
 </file>
 
 <file path=word/footer1.xml><?xml version="1.0" encoding="utf-8"?>
-<w:ftr xmlns:wpc="http://schemas.microsoft.com/office/word/2010/wordprocessingCanvas" xmlns:cx="http://schemas.microsoft.com/office/drawing/2014/chartex" xmlns:cx1="http://schemas.microsoft.com/office/drawing/2015/9/8/chartex" xmlns:mc="http://schemas.openxmlformats.org/markup-compatibility/2006" xmlns:o="urn:schemas-microsoft-com:office:office" xmlns:r="http://schemas.openxmlformats.org/officeDocument/2006/relationships" xmlns:m="http://schemas.openxmlformats.org/officeDocument/2006/math" xmlns:v="urn:schemas-microsoft-com:vml" xmlns:wp14="http://schemas.microsoft.com/office/word/2010/wordprocessingDrawing" xmlns:wp="http://schemas.openxmlformats.org/drawingml/2006/wordprocessingDrawing" xmlns:w10="urn:schemas-microsoft-com:office:word" xmlns:w="http://schemas.openxmlformats.org/wordprocessingml/2006/main" xmlns:w14="http://schemas.microsoft.com/office/word/2010/wordml" xmlns:w15="http://schemas.microsoft.com/office/word/2012/wordml" xmlns:w16se="http://schemas.microsoft.com/office/word/2015/wordml/symex" xmlns:wpg="http://schemas.microsoft.com/office/word/2010/wordprocessingGroup" xmlns:wpi="http://schemas.microsoft.com/office/word/2010/wordprocessingInk" xmlns:wne="http://schemas.microsoft.com/office/word/2006/wordml" xmlns:wps="http://schemas.microsoft.com/office/word/2010/wordprocessingShape" mc:Ignorable="w14 w15 w16se wp14">
+<w:ftr xmlns:wpc="http://schemas.microsoft.com/office/word/2010/wordprocessingCanvas" xmlns:cx="http://schemas.microsoft.com/office/drawing/2014/chartex" xmlns:cx1="http://schemas.microsoft.com/office/drawing/2015/9/8/chartex" xmlns:cx2="http://schemas.microsoft.com/office/drawing/2015/10/21/chartex" xmlns:cx3="http://schemas.microsoft.com/office/drawing/2016/5/9/chartex" xmlns:cx4="http://schemas.microsoft.com/office/drawing/2016/5/10/chartex" xmlns:cx5="http://schemas.microsoft.com/office/drawing/2016/5/11/chartex" xmlns:cx6="http://schemas.microsoft.com/office/drawing/2016/5/12/chartex" xmlns:cx7="http://schemas.microsoft.com/office/drawing/2016/5/13/chartex" xmlns:cx8="http://schemas.microsoft.com/office/drawing/2016/5/14/chartex" xmlns:mc="http://schemas.openxmlformats.org/markup-compatibility/2006" xmlns:aink="http://schemas.microsoft.com/office/drawing/2016/ink" xmlns:am3d="http://schemas.microsoft.com/office/drawing/2017/model3d" xmlns:o="urn:schemas-microsoft-com:office:office" xmlns:oel="http://schemas.microsoft.com/office/2019/extlst" xmlns:r="http://schemas.openxmlformats.org/officeDocument/2006/relationships" xmlns:m="http://schemas.openxmlformats.org/officeDocument/2006/math" xmlns:v="urn:schemas-microsoft-com:vml" xmlns:wp14="http://schemas.microsoft.com/office/word/2010/wordprocessingDrawing" xmlns:wp="http://schemas.openxmlformats.org/drawingml/2006/wordprocessingDrawing" xmlns:w10="urn:schemas-microsoft-com:office:word" xmlns:w="http://schemas.openxmlformats.org/wordprocessingml/2006/main" xmlns:w14="http://schemas.microsoft.com/office/word/2010/wordml" xmlns:w15="http://schemas.microsoft.com/office/word/2012/wordml" xmlns:w16cex="http://schemas.microsoft.com/office/word/2018/wordml/cex" xmlns:w16cid="http://schemas.microsoft.com/office/word/2016/wordml/cid" xmlns:w16="http://schemas.microsoft.com/office/word/2018/wordml" xmlns:w16du="http://schemas.microsoft.com/office/word/2023/wordml/word16du" xmlns:w16sdtdh="http://schemas.microsoft.com/office/word/2020/wordml/sdtdatahash" xmlns:w16se="http://schemas.microsoft.com/office/word/2015/wordml/symex" xmlns:wpg="http://schemas.microsoft.com/office/word/2010/wordprocessingGroup" xmlns:wpi="http://schemas.microsoft.com/office/word/2010/wordprocessingInk" xmlns:wne="http://schemas.microsoft.com/office/word/2006/wordml" xmlns:wps="http://schemas.microsoft.com/office/word/2010/wordprocessingShape" mc:Ignorable="w14 w15 w16se w16cid w16 w16cex w16sdtdh w16du wp14">
   <w:sdt>
     <w:sdtPr>
       <w:rPr>
@@ -2031,7 +1915,6 @@
         <w:docPartUnique/>
       </w:docPartObj>
     </w:sdtPr>
-    <w:sdtEndPr/>
     <w:sdtContent>
       <w:sdt>
         <w:sdtPr>
@@ -2046,7 +1929,6 @@
             <w:docPartUnique/>
           </w:docPartObj>
         </w:sdtPr>
-        <w:sdtEndPr/>
         <w:sdtContent>
           <w:p>
             <w:pPr>
@@ -2183,7 +2065,7 @@
 </file>
 
 <file path=word/footnotes.xml><?xml version="1.0" encoding="utf-8"?>
-<w:footnotes xmlns:wpc="http://schemas.microsoft.com/office/word/2010/wordprocessingCanvas" xmlns:cx="http://schemas.microsoft.com/office/drawing/2014/chartex" xmlns:cx1="http://schemas.microsoft.com/office/drawing/2015/9/8/chartex" xmlns:mc="http://schemas.openxmlformats.org/markup-compatibility/2006" xmlns:o="urn:schemas-microsoft-com:office:office" xmlns:r="http://schemas.openxmlformats.org/officeDocument/2006/relationships" xmlns:m="http://schemas.openxmlformats.org/officeDocument/2006/math" xmlns:v="urn:schemas-microsoft-com:vml" xmlns:wp14="http://schemas.microsoft.com/office/word/2010/wordprocessingDrawing" xmlns:wp="http://schemas.openxmlformats.org/drawingml/2006/wordprocessingDrawing" xmlns:w10="urn:schemas-microsoft-com:office:word" xmlns:w="http://schemas.openxmlformats.org/wordprocessingml/2006/main" xmlns:w14="http://schemas.microsoft.com/office/word/2010/wordml" xmlns:w15="http://schemas.microsoft.com/office/word/2012/wordml" xmlns:w16se="http://schemas.microsoft.com/office/word/2015/wordml/symex" xmlns:wpg="http://schemas.microsoft.com/office/word/2010/wordprocessingGroup" xmlns:wpi="http://schemas.microsoft.com/office/word/2010/wordprocessingInk" xmlns:wne="http://schemas.microsoft.com/office/word/2006/wordml" xmlns:wps="http://schemas.microsoft.com/office/word/2010/wordprocessingShape" mc:Ignorable="w14 w15 w16se wp14">
+<w:footnotes xmlns:wpc="http://schemas.microsoft.com/office/word/2010/wordprocessingCanvas" xmlns:cx="http://schemas.microsoft.com/office/drawing/2014/chartex" xmlns:cx1="http://schemas.microsoft.com/office/drawing/2015/9/8/chartex" xmlns:cx2="http://schemas.microsoft.com/office/drawing/2015/10/21/chartex" xmlns:cx3="http://schemas.microsoft.com/office/drawing/2016/5/9/chartex" xmlns:cx4="http://schemas.microsoft.com/office/drawing/2016/5/10/chartex" xmlns:cx5="http://schemas.microsoft.com/office/drawing/2016/5/11/chartex" xmlns:cx6="http://schemas.microsoft.com/office/drawing/2016/5/12/chartex" xmlns:cx7="http://schemas.microsoft.com/office/drawing/2016/5/13/chartex" xmlns:cx8="http://schemas.microsoft.com/office/drawing/2016/5/14/chartex" xmlns:mc="http://schemas.openxmlformats.org/markup-compatibility/2006" xmlns:aink="http://schemas.microsoft.com/office/drawing/2016/ink" xmlns:am3d="http://schemas.microsoft.com/office/drawing/2017/model3d" xmlns:o="urn:schemas-microsoft-com:office:office" xmlns:oel="http://schemas.microsoft.com/office/2019/extlst" xmlns:r="http://schemas.openxmlformats.org/officeDocument/2006/relationships" xmlns:m="http://schemas.openxmlformats.org/officeDocument/2006/math" xmlns:v="urn:schemas-microsoft-com:vml" xmlns:wp14="http://schemas.microsoft.com/office/word/2010/wordprocessingDrawing" xmlns:wp="http://schemas.openxmlformats.org/drawingml/2006/wordprocessingDrawing" xmlns:w10="urn:schemas-microsoft-com:office:word" xmlns:w="http://schemas.openxmlformats.org/wordprocessingml/2006/main" xmlns:w14="http://schemas.microsoft.com/office/word/2010/wordml" xmlns:w15="http://schemas.microsoft.com/office/word/2012/wordml" xmlns:w16cex="http://schemas.microsoft.com/office/word/2018/wordml/cex" xmlns:w16cid="http://schemas.microsoft.com/office/word/2016/wordml/cid" xmlns:w16="http://schemas.microsoft.com/office/word/2018/wordml" xmlns:w16du="http://schemas.microsoft.com/office/word/2023/wordml/word16du" xmlns:w16sdtdh="http://schemas.microsoft.com/office/word/2020/wordml/sdtdatahash" xmlns:w16se="http://schemas.microsoft.com/office/word/2015/wordml/symex" xmlns:wpg="http://schemas.microsoft.com/office/word/2010/wordprocessingGroup" xmlns:wpi="http://schemas.microsoft.com/office/word/2010/wordprocessingInk" xmlns:wne="http://schemas.microsoft.com/office/word/2006/wordml" xmlns:wps="http://schemas.microsoft.com/office/word/2010/wordprocessingShape" mc:Ignorable="w14 w15 w16se w16cid w16 w16cex w16sdtdh w16du wp14">
   <w:footnote w:type="separator" w:id="-1">
     <w:p>
       <w:r>
@@ -2202,7 +2084,7 @@
 </file>
 
 <file path=word/header1.xml><?xml version="1.0" encoding="utf-8"?>
-<w:hdr xmlns:wpc="http://schemas.microsoft.com/office/word/2010/wordprocessingCanvas" xmlns:cx="http://schemas.microsoft.com/office/drawing/2014/chartex" xmlns:cx1="http://schemas.microsoft.com/office/drawing/2015/9/8/chartex" xmlns:mc="http://schemas.openxmlformats.org/markup-compatibility/2006" xmlns:o="urn:schemas-microsoft-com:office:office" xmlns:r="http://schemas.openxmlformats.org/officeDocument/2006/relationships" xmlns:m="http://schemas.openxmlformats.org/officeDocument/2006/math" xmlns:v="urn:schemas-microsoft-com:vml" xmlns:wp14="http://schemas.microsoft.com/office/word/2010/wordprocessingDrawing" xmlns:wp="http://schemas.openxmlformats.org/drawingml/2006/wordprocessingDrawing" xmlns:w10="urn:schemas-microsoft-com:office:word" xmlns:w="http://schemas.openxmlformats.org/wordprocessingml/2006/main" xmlns:w14="http://schemas.microsoft.com/office/word/2010/wordml" xmlns:w15="http://schemas.microsoft.com/office/word/2012/wordml" xmlns:w16se="http://schemas.microsoft.com/office/word/2015/wordml/symex" xmlns:wpg="http://schemas.microsoft.com/office/word/2010/wordprocessingGroup" xmlns:wpi="http://schemas.microsoft.com/office/word/2010/wordprocessingInk" xmlns:wne="http://schemas.microsoft.com/office/word/2006/wordml" xmlns:wps="http://schemas.microsoft.com/office/word/2010/wordprocessingShape" mc:Ignorable="w14 w15 w16se wp14">
+<w:hdr xmlns:wpc="http://schemas.microsoft.com/office/word/2010/wordprocessingCanvas" xmlns:cx="http://schemas.microsoft.com/office/drawing/2014/chartex" xmlns:cx1="http://schemas.microsoft.com/office/drawing/2015/9/8/chartex" xmlns:cx2="http://schemas.microsoft.com/office/drawing/2015/10/21/chartex" xmlns:cx3="http://schemas.microsoft.com/office/drawing/2016/5/9/chartex" xmlns:cx4="http://schemas.microsoft.com/office/drawing/2016/5/10/chartex" xmlns:cx5="http://schemas.microsoft.com/office/drawing/2016/5/11/chartex" xmlns:cx6="http://schemas.microsoft.com/office/drawing/2016/5/12/chartex" xmlns:cx7="http://schemas.microsoft.com/office/drawing/2016/5/13/chartex" xmlns:cx8="http://schemas.microsoft.com/office/drawing/2016/5/14/chartex" xmlns:mc="http://schemas.openxmlformats.org/markup-compatibility/2006" xmlns:aink="http://schemas.microsoft.com/office/drawing/2016/ink" xmlns:am3d="http://schemas.microsoft.com/office/drawing/2017/model3d" xmlns:o="urn:schemas-microsoft-com:office:office" xmlns:oel="http://schemas.microsoft.com/office/2019/extlst" xmlns:r="http://schemas.openxmlformats.org/officeDocument/2006/relationships" xmlns:m="http://schemas.openxmlformats.org/officeDocument/2006/math" xmlns:v="urn:schemas-microsoft-com:vml" xmlns:wp14="http://schemas.microsoft.com/office/word/2010/wordprocessingDrawing" xmlns:wp="http://schemas.openxmlformats.org/drawingml/2006/wordprocessingDrawing" xmlns:w10="urn:schemas-microsoft-com:office:word" xmlns:w="http://schemas.openxmlformats.org/wordprocessingml/2006/main" xmlns:w14="http://schemas.microsoft.com/office/word/2010/wordml" xmlns:w15="http://schemas.microsoft.com/office/word/2012/wordml" xmlns:w16cex="http://schemas.microsoft.com/office/word/2018/wordml/cex" xmlns:w16cid="http://schemas.microsoft.com/office/word/2016/wordml/cid" xmlns:w16="http://schemas.microsoft.com/office/word/2018/wordml" xmlns:w16du="http://schemas.microsoft.com/office/word/2023/wordml/word16du" xmlns:w16sdtdh="http://schemas.microsoft.com/office/word/2020/wordml/sdtdatahash" xmlns:w16se="http://schemas.microsoft.com/office/word/2015/wordml/symex" xmlns:wpg="http://schemas.microsoft.com/office/word/2010/wordprocessingGroup" xmlns:wpi="http://schemas.microsoft.com/office/word/2010/wordprocessingInk" xmlns:wne="http://schemas.microsoft.com/office/word/2006/wordml" xmlns:wps="http://schemas.microsoft.com/office/word/2010/wordprocessingShape" mc:Ignorable="w14 w15 w16se w16cid w16 w16cex w16sdtdh w16du wp14">
   <w:p>
     <w:pPr>
       <w:pStyle w:val="Header"/>
@@ -2218,7 +2100,7 @@
         <w:lang w:eastAsia="da-DK"/>
       </w:rPr>
       <w:drawing>
-        <wp:anchor distT="0" distB="0" distL="114300" distR="114300" simplePos="0" relativeHeight="251659264" behindDoc="1" locked="0" layoutInCell="1" allowOverlap="1">
+        <wp:anchor distT="0" distB="0" distL="114300" distR="114300" simplePos="0" relativeHeight="251659264" behindDoc="1" locked="0" layoutInCell="1" allowOverlap="1" wp14:anchorId="0BC8D8DA" wp14:editId="3333DBD8">
           <wp:simplePos x="0" y="0"/>
           <wp:positionH relativeFrom="column">
             <wp:posOffset>-2540</wp:posOffset>
@@ -2321,7 +2203,7 @@
       <mc:AlternateContent>
         <mc:Choice Requires="wps">
           <w:drawing>
-            <wp:anchor distT="0" distB="0" distL="114300" distR="114300" simplePos="0" relativeHeight="251657216" behindDoc="0" locked="0" layoutInCell="1" allowOverlap="1" wp14:anchorId="47B56086" wp14:editId="1444BDAA">
+            <wp:anchor distT="0" distB="0" distL="114300" distR="114300" simplePos="0" relativeHeight="251657216" behindDoc="0" locked="0" layoutInCell="1" allowOverlap="1" wp14:anchorId="6785AD3B" wp14:editId="0E53A061">
               <wp:simplePos x="0" y="0"/>
               <wp:positionH relativeFrom="column">
                 <wp:posOffset>-1905</wp:posOffset>
@@ -2418,7 +2300,7 @@
 </file>
 
 <file path=word/numbering.xml><?xml version="1.0" encoding="utf-8"?>
-<w:numbering xmlns:wpc="http://schemas.microsoft.com/office/word/2010/wordprocessingCanvas" xmlns:cx="http://schemas.microsoft.com/office/drawing/2014/chartex" xmlns:cx1="http://schemas.microsoft.com/office/drawing/2015/9/8/chartex" xmlns:mc="http://schemas.openxmlformats.org/markup-compatibility/2006" xmlns:o="urn:schemas-microsoft-com:office:office" xmlns:r="http://schemas.openxmlformats.org/officeDocument/2006/relationships" xmlns:m="http://schemas.openxmlformats.org/officeDocument/2006/math" xmlns:v="urn:schemas-microsoft-com:vml" xmlns:wp14="http://schemas.microsoft.com/office/word/2010/wordprocessingDrawing" xmlns:wp="http://schemas.openxmlformats.org/drawingml/2006/wordprocessingDrawing" xmlns:w10="urn:schemas-microsoft-com:office:word" xmlns:w="http://schemas.openxmlformats.org/wordprocessingml/2006/main" xmlns:w14="http://schemas.microsoft.com/office/word/2010/wordml" xmlns:w15="http://schemas.microsoft.com/office/word/2012/wordml" xmlns:w16se="http://schemas.microsoft.com/office/word/2015/wordml/symex" xmlns:wpg="http://schemas.microsoft.com/office/word/2010/wordprocessingGroup" xmlns:wpi="http://schemas.microsoft.com/office/word/2010/wordprocessingInk" xmlns:wne="http://schemas.microsoft.com/office/word/2006/wordml" xmlns:wps="http://schemas.microsoft.com/office/word/2010/wordprocessingShape" mc:Ignorable="w14 w15 w16se wp14">
+<w:numbering xmlns:wpc="http://schemas.microsoft.com/office/word/2010/wordprocessingCanvas" xmlns:cx="http://schemas.microsoft.com/office/drawing/2014/chartex" xmlns:cx1="http://schemas.microsoft.com/office/drawing/2015/9/8/chartex" xmlns:cx2="http://schemas.microsoft.com/office/drawing/2015/10/21/chartex" xmlns:cx3="http://schemas.microsoft.com/office/drawing/2016/5/9/chartex" xmlns:cx4="http://schemas.microsoft.com/office/drawing/2016/5/10/chartex" xmlns:cx5="http://schemas.microsoft.com/office/drawing/2016/5/11/chartex" xmlns:cx6="http://schemas.microsoft.com/office/drawing/2016/5/12/chartex" xmlns:cx7="http://schemas.microsoft.com/office/drawing/2016/5/13/chartex" xmlns:cx8="http://schemas.microsoft.com/office/drawing/2016/5/14/chartex" xmlns:mc="http://schemas.openxmlformats.org/markup-compatibility/2006" xmlns:aink="http://schemas.microsoft.com/office/drawing/2016/ink" xmlns:am3d="http://schemas.microsoft.com/office/drawing/2017/model3d" xmlns:o="urn:schemas-microsoft-com:office:office" xmlns:oel="http://schemas.microsoft.com/office/2019/extlst" xmlns:r="http://schemas.openxmlformats.org/officeDocument/2006/relationships" xmlns:m="http://schemas.openxmlformats.org/officeDocument/2006/math" xmlns:v="urn:schemas-microsoft-com:vml" xmlns:wp14="http://schemas.microsoft.com/office/word/2010/wordprocessingDrawing" xmlns:wp="http://schemas.openxmlformats.org/drawingml/2006/wordprocessingDrawing" xmlns:w10="urn:schemas-microsoft-com:office:word" xmlns:w="http://schemas.openxmlformats.org/wordprocessingml/2006/main" xmlns:w14="http://schemas.microsoft.com/office/word/2010/wordml" xmlns:w15="http://schemas.microsoft.com/office/word/2012/wordml" xmlns:w16cex="http://schemas.microsoft.com/office/word/2018/wordml/cex" xmlns:w16cid="http://schemas.microsoft.com/office/word/2016/wordml/cid" xmlns:w16="http://schemas.microsoft.com/office/word/2018/wordml" xmlns:w16du="http://schemas.microsoft.com/office/word/2023/wordml/word16du" xmlns:w16sdtdh="http://schemas.microsoft.com/office/word/2020/wordml/sdtdatahash" xmlns:w16se="http://schemas.microsoft.com/office/word/2015/wordml/symex" xmlns:wpg="http://schemas.microsoft.com/office/word/2010/wordprocessingGroup" xmlns:wpi="http://schemas.microsoft.com/office/word/2010/wordprocessingInk" xmlns:wne="http://schemas.microsoft.com/office/word/2006/wordml" xmlns:wps="http://schemas.microsoft.com/office/word/2010/wordprocessingShape" mc:Ignorable="w14 w15 w16se w16cid w16 w16cex w16sdtdh w16du wp14">
   <w:abstractNum w:abstractNumId="0" w15:restartNumberingAfterBreak="0">
     <w:nsid w:val="2DFB2120"/>
     <w:multiLevelType w:val="hybridMultilevel"/>
@@ -3073,62 +2955,62 @@
       </w:rPr>
     </w:lvl>
   </w:abstractNum>
-  <w:num w:numId="1">
+  <w:num w:numId="1" w16cid:durableId="1748456622">
     <w:abstractNumId w:val="2"/>
   </w:num>
-  <w:num w:numId="2">
+  <w:num w:numId="2" w16cid:durableId="1268005582">
     <w:abstractNumId w:val="2"/>
   </w:num>
-  <w:num w:numId="3">
+  <w:num w:numId="3" w16cid:durableId="346955400">
     <w:abstractNumId w:val="2"/>
   </w:num>
-  <w:num w:numId="4">
+  <w:num w:numId="4" w16cid:durableId="1132599585">
     <w:abstractNumId w:val="2"/>
   </w:num>
-  <w:num w:numId="5">
+  <w:num w:numId="5" w16cid:durableId="1978992900">
     <w:abstractNumId w:val="2"/>
   </w:num>
-  <w:num w:numId="6">
+  <w:num w:numId="6" w16cid:durableId="1156148244">
     <w:abstractNumId w:val="2"/>
   </w:num>
-  <w:num w:numId="7">
+  <w:num w:numId="7" w16cid:durableId="561789059">
     <w:abstractNumId w:val="2"/>
   </w:num>
-  <w:num w:numId="8">
+  <w:num w:numId="8" w16cid:durableId="963073795">
     <w:abstractNumId w:val="2"/>
   </w:num>
-  <w:num w:numId="9">
+  <w:num w:numId="9" w16cid:durableId="1147939863">
     <w:abstractNumId w:val="2"/>
   </w:num>
-  <w:num w:numId="10">
+  <w:num w:numId="10" w16cid:durableId="1259757748">
     <w:abstractNumId w:val="2"/>
   </w:num>
-  <w:num w:numId="11">
+  <w:num w:numId="11" w16cid:durableId="1044984413">
     <w:abstractNumId w:val="2"/>
   </w:num>
-  <w:num w:numId="12">
+  <w:num w:numId="12" w16cid:durableId="403527032">
     <w:abstractNumId w:val="2"/>
   </w:num>
-  <w:num w:numId="13">
+  <w:num w:numId="13" w16cid:durableId="2024893392">
     <w:abstractNumId w:val="0"/>
   </w:num>
-  <w:num w:numId="14">
+  <w:num w:numId="14" w16cid:durableId="1474178962">
     <w:abstractNumId w:val="5"/>
   </w:num>
-  <w:num w:numId="15">
+  <w:num w:numId="15" w16cid:durableId="1123841740">
     <w:abstractNumId w:val="3"/>
   </w:num>
-  <w:num w:numId="16">
+  <w:num w:numId="16" w16cid:durableId="1413502633">
     <w:abstractNumId w:val="1"/>
   </w:num>
-  <w:num w:numId="17">
+  <w:num w:numId="17" w16cid:durableId="333413706">
     <w:abstractNumId w:val="4"/>
   </w:num>
 </w:numbering>
 </file>
 
 <file path=word/styles.xml><?xml version="1.0" encoding="utf-8"?>
-<w:styles xmlns:mc="http://schemas.openxmlformats.org/markup-compatibility/2006" xmlns:r="http://schemas.openxmlformats.org/officeDocument/2006/relationships" xmlns:w="http://schemas.openxmlformats.org/wordprocessingml/2006/main" xmlns:w14="http://schemas.microsoft.com/office/word/2010/wordml" xmlns:w15="http://schemas.microsoft.com/office/word/2012/wordml" xmlns:w16se="http://schemas.microsoft.com/office/word/2015/wordml/symex" mc:Ignorable="w14 w15 w16se">
+<w:styles xmlns:mc="http://schemas.openxmlformats.org/markup-compatibility/2006" xmlns:r="http://schemas.openxmlformats.org/officeDocument/2006/relationships" xmlns:w="http://schemas.openxmlformats.org/wordprocessingml/2006/main" xmlns:w14="http://schemas.microsoft.com/office/word/2010/wordml" xmlns:w15="http://schemas.microsoft.com/office/word/2012/wordml" xmlns:w16cex="http://schemas.microsoft.com/office/word/2018/wordml/cex" xmlns:w16cid="http://schemas.microsoft.com/office/word/2016/wordml/cid" xmlns:w16="http://schemas.microsoft.com/office/word/2018/wordml" xmlns:w16du="http://schemas.microsoft.com/office/word/2023/wordml/word16du" xmlns:w16sdtdh="http://schemas.microsoft.com/office/word/2020/wordml/sdtdatahash" xmlns:w16se="http://schemas.microsoft.com/office/word/2015/wordml/symex" mc:Ignorable="w14 w15 w16se w16cid w16 w16cex w16sdtdh w16du">
   <w:docDefaults>
     <w:rPrDefault>
       <w:rPr>
@@ -3144,7 +3026,7 @@
       </w:pPr>
     </w:pPrDefault>
   </w:docDefaults>
-  <w:latentStyles w:defLockedState="0" w:defUIPriority="99" w:defSemiHidden="0" w:defUnhideWhenUsed="0" w:defQFormat="0" w:count="371">
+  <w:latentStyles w:defLockedState="0" w:defUIPriority="99" w:defSemiHidden="0" w:defUnhideWhenUsed="0" w:defQFormat="0" w:count="376">
     <w:lsdException w:name="Normal" w:uiPriority="0" w:qFormat="1"/>
     <w:lsdException w:name="heading 1" w:uiPriority="9" w:qFormat="1"/>
     <w:lsdException w:name="heading 2" w:semiHidden="1" w:uiPriority="9" w:unhideWhenUsed="1" w:qFormat="1"/>
@@ -3516,6 +3398,11 @@
     <w:lsdException w:name="List Table 5 Dark Accent 6" w:uiPriority="50"/>
     <w:lsdException w:name="List Table 6 Colorful Accent 6" w:uiPriority="51"/>
     <w:lsdException w:name="List Table 7 Colorful Accent 6" w:uiPriority="52"/>
+    <w:lsdException w:name="Mention" w:semiHidden="1" w:unhideWhenUsed="1"/>
+    <w:lsdException w:name="Smart Hyperlink" w:semiHidden="1" w:unhideWhenUsed="1"/>
+    <w:lsdException w:name="Hashtag" w:semiHidden="1" w:unhideWhenUsed="1"/>
+    <w:lsdException w:name="Unresolved Mention" w:semiHidden="1" w:unhideWhenUsed="1"/>
+    <w:lsdException w:name="Smart Link" w:semiHidden="1" w:unhideWhenUsed="1"/>
   </w:latentStyles>
   <w:style w:type="paragraph" w:default="1" w:styleId="Normal">
     <w:name w:val="Normal"/>

</xml_diff>